<commit_message>
1. expand order capacity to 30000
</commit_message>
<xml_diff>
--- a/sky/tick-data/mc/HowToChangeMonth.docx
+++ b/sky/tick-data/mc/HowToChangeMonth.docx
@@ -219,9 +219,6 @@
           <w:ilvl w:val="3"/>
           <w:numId w:val="11"/>
         </w:numPr>
-        <w:rPr>
-          <w:rFonts w:hint="eastAsia"/>
-        </w:rPr>
       </w:pPr>
       <w:r>
         <w:rPr>
@@ -266,9 +263,6 @@
           <w:numId w:val="26"/>
         </w:numPr>
         <w:ind w:firstLineChars="0"/>
-        <w:rPr>
-          <w:rFonts w:hint="eastAsia"/>
-        </w:rPr>
       </w:pPr>
       <w:r>
         <w:rPr>
@@ -431,6 +425,7 @@
         <w:spacing w:line="220" w:lineRule="atLeast"/>
         <w:ind w:left="426" w:firstLineChars="0" w:firstLine="0"/>
         <w:rPr>
+          <w:rFonts w:hint="eastAsia"/>
           <w:i/>
           <w:highlight w:val="lightGray"/>
         </w:rPr>
@@ -474,6 +469,72 @@
           <w:highlight w:val="lightGray"/>
         </w:rPr>
         <w:t xml:space="preserve"> option(1)</w:t>
+      </w:r>
+    </w:p>
+    <w:p>
+      <w:pPr>
+        <w:pStyle w:val="a3"/>
+        <w:spacing w:line="220" w:lineRule="atLeast"/>
+        <w:ind w:left="426" w:firstLineChars="0" w:firstLine="0"/>
+        <w:rPr>
+          <w:rFonts w:hint="eastAsia"/>
+          <w:highlight w:val="lightGray"/>
+        </w:rPr>
+      </w:pPr>
+      <w:r>
+        <w:rPr>
+          <w:rFonts w:hint="eastAsia"/>
+          <w:i/>
+          <w:highlight w:val="lightGray"/>
+        </w:rPr>
+        <w:t>日盘：</w:t>
+      </w:r>
+      <w:r>
+        <w:rPr>
+          <w:rFonts w:hint="eastAsia"/>
+          <w:highlight w:val="lightGray"/>
+        </w:rPr>
+        <w:t>/home/u910019/tools/mc-updater.py</w:t>
+      </w:r>
+      <w:r>
+        <w:rPr>
+          <w:rFonts w:hint="eastAsia"/>
+          <w:highlight w:val="lightGray"/>
+        </w:rPr>
+        <w:t xml:space="preserve">  0  1</w:t>
+      </w:r>
+    </w:p>
+    <w:p>
+      <w:pPr>
+        <w:pStyle w:val="a3"/>
+        <w:spacing w:line="220" w:lineRule="atLeast"/>
+        <w:ind w:left="426" w:firstLineChars="0" w:firstLine="0"/>
+        <w:rPr>
+          <w:i/>
+          <w:highlight w:val="lightGray"/>
+        </w:rPr>
+      </w:pPr>
+      <w:r>
+        <w:rPr>
+          <w:rFonts w:hint="eastAsia"/>
+          <w:i/>
+          <w:highlight w:val="lightGray"/>
+        </w:rPr>
+        <w:t>夜盘：</w:t>
+      </w:r>
+      <w:r>
+        <w:rPr>
+          <w:rFonts w:hint="eastAsia"/>
+          <w:highlight w:val="lightGray"/>
+        </w:rPr>
+        <w:t>/home/u910019/tools/mc-updater.py</w:t>
+      </w:r>
+      <w:r>
+        <w:rPr>
+          <w:rFonts w:hint="eastAsia"/>
+          <w:highlight w:val="lightGray"/>
+        </w:rPr>
+        <w:t xml:space="preserve">    1   1  </w:t>
       </w:r>
     </w:p>
     <w:p>
@@ -1039,6 +1100,7 @@
           <w:rFonts w:hint="eastAsia"/>
           <w:highlight w:val="lightGray"/>
         </w:rPr>
+        <w:lastRenderedPageBreak/>
         <w:t>上传：</w:t>
       </w:r>
       <w:r>
@@ -1069,7 +1131,6 @@
         <w:rPr>
           <w:rFonts w:hint="eastAsia"/>
         </w:rPr>
-        <w:lastRenderedPageBreak/>
         <w:t>防止夜盘换月</w:t>
       </w:r>
     </w:p>
@@ -1558,6 +1619,7 @@
         <w:rPr>
           <w:rFonts w:hint="eastAsia"/>
         </w:rPr>
+        <w:lastRenderedPageBreak/>
         <w:t>生产服务器，</w:t>
       </w:r>
       <w:proofErr w:type="spellStart"/>
@@ -1620,7 +1682,6 @@
         <w:rPr>
           <w:rFonts w:hint="eastAsia"/>
         </w:rPr>
-        <w:lastRenderedPageBreak/>
         <w:t>生产服务器</w:t>
       </w:r>
       <w:proofErr w:type="spellStart"/>
@@ -1684,9 +1745,6 @@
           <w:ilvl w:val="1"/>
           <w:numId w:val="9"/>
         </w:numPr>
-        <w:rPr>
-          <w:rFonts w:hint="eastAsia"/>
-        </w:rPr>
       </w:pPr>
       <w:r>
         <w:t xml:space="preserve">2. </w:t>
@@ -1940,6 +1998,7 @@
         <w:rPr>
           <w:rFonts w:hint="eastAsia"/>
         </w:rPr>
+        <w:lastRenderedPageBreak/>
         <w:t>生产服务器，</w:t>
       </w:r>
       <w:proofErr w:type="spellStart"/>
@@ -2030,7 +2089,6 @@
         <w:spacing w:line="220" w:lineRule="atLeast"/>
       </w:pPr>
       <w:r>
-        <w:lastRenderedPageBreak/>
         <w:tab/>
       </w:r>
       <w:r>
@@ -2121,7 +2179,7 @@
               <w:noProof/>
               <w:lang w:val="zh-CN"/>
             </w:rPr>
-            <w:t>4</w:t>
+            <w:t>2</w:t>
           </w:r>
         </w:fldSimple>
       </w:p>

</xml_diff>